<commit_message>
Update Scenarios where Smart crop planning can be used.docx
</commit_message>
<xml_diff>
--- a/Yuneth/Scenarios where Smart crop planning can be used.docx
+++ b/Yuneth/Scenarios where Smart crop planning can be used.docx
@@ -171,21 +171,7 @@
         <w:rPr>
           <w:rFonts w:ascii="Times New Roman" w:hAnsi="Times New Roman" w:cs="Times New Roman"/>
         </w:rPr>
-        <w:t xml:space="preserve">: A farmer planning for the next season inputs upcoming weather forecasts and soil data into the app. The app recommends alternative crops or </w:t>
-      </w:r>
-      <w:proofErr w:type="gramStart"/>
-      <w:r>
-        <w:rPr>
-          <w:rFonts w:ascii="Times New Roman" w:hAnsi="Times New Roman" w:cs="Times New Roman"/>
-        </w:rPr>
-        <w:t>sowing</w:t>
-      </w:r>
-      <w:proofErr w:type="gramEnd"/>
-      <w:r>
-        <w:rPr>
-          <w:rFonts w:ascii="Times New Roman" w:hAnsi="Times New Roman" w:cs="Times New Roman"/>
-        </w:rPr>
-        <w:t xml:space="preserve"> dates based on projected rainfall, helping them adapt to changing weather patterns and maintain productivity.</w:t>
+        <w:t>: A farmer planning for the next season inputs upcoming weather forecasts and soil data into the app. The app recommends alternative crops or sowing dates based on projected rainfall, helping them adapt to changing weather patterns and maintain productivity.</w:t>
       </w:r>
     </w:p>
     <w:p>
@@ -194,12 +180,6 @@
           <w:rFonts w:ascii="Times New Roman" w:hAnsi="Times New Roman" w:cs="Times New Roman"/>
         </w:rPr>
       </w:pPr>
-      <w:r>
-        <w:rPr>
-          <w:rFonts w:ascii="Times New Roman" w:hAnsi="Times New Roman" w:cs="Times New Roman"/>
-        </w:rPr>
-        <w:t>4o</w:t>
-      </w:r>
     </w:p>
     <w:p>
       <w:pPr>
@@ -1700,21 +1680,6 @@
 </file>
 
 <file path=customXml/item1.xml><?xml version="1.0" encoding="utf-8"?>
-<p:properties xmlns:p="http://schemas.microsoft.com/office/2006/metadata/properties" xmlns:xsi="http://www.w3.org/2001/XMLSchema-instance" xmlns:pc="http://schemas.microsoft.com/office/infopath/2007/PartnerControls">
-  <documentManagement/>
-</p:properties>
-</file>
-
-<file path=customXml/item2.xml><?xml version="1.0" encoding="utf-8"?>
-<?mso-contentType ?>
-<FormTemplates xmlns="http://schemas.microsoft.com/sharepoint/v3/contenttype/forms">
-  <Display>DocumentLibraryForm</Display>
-  <Edit>DocumentLibraryForm</Edit>
-  <New>DocumentLibraryForm</New>
-</FormTemplates>
-</file>
-
-<file path=customXml/item3.xml><?xml version="1.0" encoding="utf-8"?>
 <ct:contentTypeSchema xmlns:ct="http://schemas.microsoft.com/office/2006/metadata/contentType" xmlns:ma="http://schemas.microsoft.com/office/2006/metadata/properties/metaAttributes" ct:_="" ma:_="" ma:contentTypeName="Document" ma:contentTypeID="0x0101009146538B67466649BE2E7F4F16D657B4" ma:contentTypeVersion="5" ma:contentTypeDescription="Create a new document." ma:contentTypeScope="" ma:versionID="0362b54ccfdffa30d7ff34a12ec2571a">
   <xsd:schema xmlns:xsd="http://www.w3.org/2001/XMLSchema" xmlns:xs="http://www.w3.org/2001/XMLSchema" xmlns:p="http://schemas.microsoft.com/office/2006/metadata/properties" xmlns:ns3="48bd23cf-d444-43c1-a0b1-bfaae8b4017b" targetNamespace="http://schemas.microsoft.com/office/2006/metadata/properties" ma:root="true" ma:fieldsID="9c6e9be2141886d4460728149aa88cdd" ns3:_="">
     <xsd:import namespace="48bd23cf-d444-43c1-a0b1-bfaae8b4017b"/>
@@ -1864,31 +1829,22 @@
 </ct:contentTypeSchema>
 </file>
 
-<file path=customXml/itemProps1.xml><?xml version="1.0" encoding="utf-8"?>
-<ds:datastoreItem xmlns:ds="http://schemas.openxmlformats.org/officeDocument/2006/customXml" ds:itemID="{D368E7D1-CCF1-4C18-8624-4B139EF206A7}">
-  <ds:schemaRefs>
-    <ds:schemaRef ds:uri="http://schemas.microsoft.com/office/2006/documentManagement/types"/>
-    <ds:schemaRef ds:uri="http://schemas.microsoft.com/office/2006/metadata/properties"/>
-    <ds:schemaRef ds:uri="http://purl.org/dc/elements/1.1/"/>
-    <ds:schemaRef ds:uri="http://schemas.microsoft.com/office/infopath/2007/PartnerControls"/>
-    <ds:schemaRef ds:uri="http://schemas.openxmlformats.org/package/2006/metadata/core-properties"/>
-    <ds:schemaRef ds:uri="http://purl.org/dc/dcmitype/"/>
-    <ds:schemaRef ds:uri="48bd23cf-d444-43c1-a0b1-bfaae8b4017b"/>
-    <ds:schemaRef ds:uri="http://www.w3.org/XML/1998/namespace"/>
-    <ds:schemaRef ds:uri="http://purl.org/dc/terms/"/>
-  </ds:schemaRefs>
-</ds:datastoreItem>
+<file path=customXml/item2.xml><?xml version="1.0" encoding="utf-8"?>
+<?mso-contentType ?>
+<FormTemplates xmlns="http://schemas.microsoft.com/sharepoint/v3/contenttype/forms">
+  <Display>DocumentLibraryForm</Display>
+  <Edit>DocumentLibraryForm</Edit>
+  <New>DocumentLibraryForm</New>
+</FormTemplates>
 </file>
 
-<file path=customXml/itemProps2.xml><?xml version="1.0" encoding="utf-8"?>
-<ds:datastoreItem xmlns:ds="http://schemas.openxmlformats.org/officeDocument/2006/customXml" ds:itemID="{4C4E3040-2E6C-4BBF-A8D7-B09E9E251F98}">
-  <ds:schemaRefs>
-    <ds:schemaRef ds:uri="http://schemas.microsoft.com/sharepoint/v3/contenttype/forms"/>
-  </ds:schemaRefs>
-</ds:datastoreItem>
+<file path=customXml/item3.xml><?xml version="1.0" encoding="utf-8"?>
+<p:properties xmlns:p="http://schemas.microsoft.com/office/2006/metadata/properties" xmlns:xsi="http://www.w3.org/2001/XMLSchema-instance" xmlns:pc="http://schemas.microsoft.com/office/infopath/2007/PartnerControls">
+  <documentManagement/>
+</p:properties>
 </file>
 
-<file path=customXml/itemProps3.xml><?xml version="1.0" encoding="utf-8"?>
+<file path=customXml/itemProps1.xml><?xml version="1.0" encoding="utf-8"?>
 <ds:datastoreItem xmlns:ds="http://schemas.openxmlformats.org/officeDocument/2006/customXml" ds:itemID="{C3EB84B6-1B22-4CA2-BC4A-F3258E42BAF6}">
   <ds:schemaRefs>
     <ds:schemaRef ds:uri="http://schemas.microsoft.com/office/2006/metadata/contentType"/>
@@ -1904,4 +1860,21 @@
     <ds:schemaRef ds:uri="http://schemas.microsoft.com/internal/obd"/>
   </ds:schemaRefs>
 </ds:datastoreItem>
+</file>
+
+<file path=customXml/itemProps2.xml><?xml version="1.0" encoding="utf-8"?>
+<ds:datastoreItem xmlns:ds="http://schemas.openxmlformats.org/officeDocument/2006/customXml" ds:itemID="{4C4E3040-2E6C-4BBF-A8D7-B09E9E251F98}">
+  <ds:schemaRefs>
+    <ds:schemaRef ds:uri="http://schemas.microsoft.com/sharepoint/v3/contenttype/forms"/>
+  </ds:schemaRefs>
+</ds:datastoreItem>
+</file>
+
+<file path=customXml/itemProps3.xml><?xml version="1.0" encoding="utf-8"?>
+<ds:datastoreItem xmlns:ds="http://schemas.openxmlformats.org/officeDocument/2006/customXml" ds:itemID="{D368E7D1-CCF1-4C18-8624-4B139EF206A7}">
+  <ds:schemaRefs>
+    <ds:schemaRef ds:uri="http://schemas.microsoft.com/office/2006/metadata/properties"/>
+    <ds:schemaRef ds:uri="http://schemas.microsoft.com/office/infopath/2007/PartnerControls"/>
+  </ds:schemaRefs>
+</ds:datastoreItem>
 </file>
</xml_diff>